<commit_message>
Adicionado link do projeto do git no relatorio
</commit_message>
<xml_diff>
--- a/Relatorio Trabalho Pratico.docx
+++ b/Relatorio Trabalho Pratico.docx
@@ -578,6 +578,25 @@
           <w:rFonts w:ascii="Arial" w:hAnsi="Arial" w:cs="Arial"/>
         </w:rPr>
       </w:pPr>
+      <w:r>
+        <w:rPr>
+          <w:rFonts w:ascii="Arial" w:hAnsi="Arial" w:cs="Arial"/>
+        </w:rPr>
+        <w:t xml:space="preserve">Link do repositório GitHub: </w:t>
+      </w:r>
+      <w:r>
+        <w:rPr>
+          <w:rFonts w:ascii="Arial" w:hAnsi="Arial" w:cs="Arial"/>
+        </w:rPr>
+        <w:t>https://github.com/a11359/trabalhoLP2_11359/</w:t>
+      </w:r>
+    </w:p>
+    <w:p>
+      <w:pPr>
+        <w:rPr>
+          <w:rFonts w:ascii="Arial" w:hAnsi="Arial" w:cs="Arial"/>
+        </w:rPr>
+      </w:pPr>
     </w:p>
     <w:p>
       <w:pPr>
@@ -764,12 +783,18 @@
           <w:sz w:val="32"/>
           <w:szCs w:val="32"/>
         </w:rPr>
-        <w:lastRenderedPageBreak/>
         <w:t>Índice</w:t>
       </w:r>
     </w:p>
     <w:sdt>
       <w:sdtPr>
+        <w:rPr>
+          <w:rFonts w:asciiTheme="minorHAnsi" w:eastAsiaTheme="minorHAnsi" w:hAnsiTheme="minorHAnsi" w:cstheme="minorBidi"/>
+          <w:color w:val="auto"/>
+          <w:sz w:val="22"/>
+          <w:szCs w:val="22"/>
+          <w:lang w:eastAsia="en-US"/>
+        </w:rPr>
         <w:id w:val="-899512992"/>
         <w:docPartObj>
           <w:docPartGallery w:val="Table of Contents"/>
@@ -778,13 +803,8 @@
       </w:sdtPr>
       <w:sdtEndPr>
         <w:rPr>
-          <w:rFonts w:asciiTheme="minorHAnsi" w:eastAsiaTheme="minorHAnsi" w:hAnsiTheme="minorHAnsi" w:cstheme="minorBidi"/>
           <w:b/>
           <w:bCs/>
-          <w:color w:val="auto"/>
-          <w:sz w:val="22"/>
-          <w:szCs w:val="22"/>
-          <w:lang w:eastAsia="en-US"/>
         </w:rPr>
       </w:sdtEndPr>
       <w:sdtContent>
@@ -887,7 +907,7 @@
                 <w:noProof/>
                 <w:webHidden/>
               </w:rPr>
-              <w:t>6</w:t>
+              <w:t>1</w:t>
             </w:r>
             <w:r>
               <w:rPr>
@@ -974,7 +994,7 @@
                 <w:noProof/>
                 <w:webHidden/>
               </w:rPr>
-              <w:t>6</w:t>
+              <w:t>1</w:t>
             </w:r>
             <w:r>
               <w:rPr>
@@ -1061,7 +1081,7 @@
                 <w:noProof/>
                 <w:webHidden/>
               </w:rPr>
-              <w:t>6</w:t>
+              <w:t>1</w:t>
             </w:r>
             <w:r>
               <w:rPr>
@@ -1148,7 +1168,7 @@
                 <w:noProof/>
                 <w:webHidden/>
               </w:rPr>
-              <w:t>7</w:t>
+              <w:t>2</w:t>
             </w:r>
             <w:r>
               <w:rPr>
@@ -1235,7 +1255,7 @@
                 <w:noProof/>
                 <w:webHidden/>
               </w:rPr>
-              <w:t>7</w:t>
+              <w:t>2</w:t>
             </w:r>
             <w:r>
               <w:rPr>
@@ -1322,7 +1342,7 @@
                 <w:noProof/>
                 <w:webHidden/>
               </w:rPr>
-              <w:t>7</w:t>
+              <w:t>2</w:t>
             </w:r>
             <w:r>
               <w:rPr>
@@ -1409,7 +1429,7 @@
                 <w:noProof/>
                 <w:webHidden/>
               </w:rPr>
-              <w:t>7</w:t>
+              <w:t>2</w:t>
             </w:r>
             <w:r>
               <w:rPr>
@@ -1496,7 +1516,7 @@
                 <w:noProof/>
                 <w:webHidden/>
               </w:rPr>
-              <w:t>9</w:t>
+              <w:t>4</w:t>
             </w:r>
             <w:r>
               <w:rPr>
@@ -1583,7 +1603,7 @@
                 <w:noProof/>
                 <w:webHidden/>
               </w:rPr>
-              <w:t>10</w:t>
+              <w:t>5</w:t>
             </w:r>
             <w:r>
               <w:rPr>
@@ -1670,7 +1690,7 @@
                 <w:noProof/>
                 <w:webHidden/>
               </w:rPr>
-              <w:t>11</w:t>
+              <w:t>6</w:t>
             </w:r>
             <w:r>
               <w:rPr>
@@ -1757,7 +1777,7 @@
                 <w:noProof/>
                 <w:webHidden/>
               </w:rPr>
-              <w:t>11</w:t>
+              <w:t>6</w:t>
             </w:r>
             <w:r>
               <w:rPr>
@@ -1844,7 +1864,7 @@
                 <w:noProof/>
                 <w:webHidden/>
               </w:rPr>
-              <w:t>11</w:t>
+              <w:t>6</w:t>
             </w:r>
             <w:r>
               <w:rPr>
@@ -1901,16 +1921,7 @@
           <w:szCs w:val="32"/>
         </w:rPr>
         <w:lastRenderedPageBreak/>
-        <w:t>Índice</w:t>
-      </w:r>
-      <w:r>
-        <w:rPr>
-          <w:rFonts w:ascii="Bahnschrift Light Condensed" w:hAnsi="Bahnschrift Light Condensed"/>
-          <w:color w:val="194D22"/>
-          <w:sz w:val="32"/>
-          <w:szCs w:val="32"/>
-        </w:rPr>
-        <w:t xml:space="preserve"> de Gráficos</w:t>
+        <w:t>Índice de Gráficos</w:t>
       </w:r>
     </w:p>
     <w:p>
@@ -2000,7 +2011,7 @@
             <w:noProof/>
             <w:webHidden/>
           </w:rPr>
-          <w:t>7</w:t>
+          <w:t>2</w:t>
         </w:r>
         <w:r>
           <w:rPr>
@@ -2071,7 +2082,7 @@
             <w:noProof/>
             <w:webHidden/>
           </w:rPr>
-          <w:t>9</w:t>
+          <w:t>4</w:t>
         </w:r>
         <w:r>
           <w:rPr>
@@ -2142,7 +2153,7 @@
             <w:noProof/>
             <w:webHidden/>
           </w:rPr>
-          <w:t>10</w:t>
+          <w:t>5</w:t>
         </w:r>
         <w:r>
           <w:rPr>
@@ -2213,7 +2224,7 @@
             <w:noProof/>
             <w:webHidden/>
           </w:rPr>
-          <w:t>11</w:t>
+          <w:t>6</w:t>
         </w:r>
         <w:r>
           <w:rPr>
@@ -2284,7 +2295,7 @@
             <w:noProof/>
             <w:webHidden/>
           </w:rPr>
-          <w:t>11</w:t>
+          <w:t>6</w:t>
         </w:r>
         <w:r>
           <w:rPr>
@@ -2981,24 +2992,14 @@
       <w:r>
         <w:t xml:space="preserve">Figura </w:t>
       </w:r>
-      <w:r>
-        <w:fldChar w:fldCharType="begin"/>
-      </w:r>
-      <w:r>
-        <w:instrText xml:space="preserve"> SEQ Figura \* ARABIC </w:instrText>
-      </w:r>
-      <w:r>
-        <w:fldChar w:fldCharType="separate"/>
-      </w:r>
-      <w:r>
-        <w:rPr>
-          <w:noProof/>
-        </w:rPr>
-        <w:t>1</w:t>
-      </w:r>
-      <w:r>
-        <w:fldChar w:fldCharType="end"/>
-      </w:r>
+      <w:fldSimple w:instr=" SEQ Figura \* ARABIC ">
+        <w:r>
+          <w:rPr>
+            <w:noProof/>
+          </w:rPr>
+          <w:t>1</w:t>
+        </w:r>
+      </w:fldSimple>
       <w:r>
         <w:t xml:space="preserve"> – Estrutura das classes (1º Fase)</w:t>
       </w:r>
@@ -4453,31 +4454,7 @@
         <w:rPr>
           <w:color w:val="194D22"/>
         </w:rPr>
-        <w:t>Diagrama</w:t>
-      </w:r>
-      <w:r>
-        <w:rPr>
-          <w:color w:val="194D22"/>
-        </w:rPr>
-        <w:t xml:space="preserve"> d</w:t>
-      </w:r>
-      <w:r>
-        <w:rPr>
-          <w:color w:val="194D22"/>
-        </w:rPr>
-        <w:t>e</w:t>
-      </w:r>
-      <w:r>
-        <w:rPr>
-          <w:color w:val="194D22"/>
-        </w:rPr>
-        <w:t xml:space="preserve"> </w:t>
-      </w:r>
-      <w:r>
-        <w:rPr>
-          <w:color w:val="194D22"/>
-        </w:rPr>
-        <w:t>Classes</w:t>
+        <w:t>Diagrama de Classes</w:t>
       </w:r>
       <w:bookmarkEnd w:id="8"/>
     </w:p>
@@ -4551,24 +4528,14 @@
       <w:r>
         <w:t xml:space="preserve">Figura </w:t>
       </w:r>
-      <w:r>
-        <w:fldChar w:fldCharType="begin"/>
-      </w:r>
-      <w:r>
-        <w:instrText xml:space="preserve"> SEQ Figura \* ARABIC </w:instrText>
-      </w:r>
-      <w:r>
-        <w:fldChar w:fldCharType="separate"/>
-      </w:r>
-      <w:r>
-        <w:rPr>
-          <w:noProof/>
-        </w:rPr>
-        <w:t>2</w:t>
-      </w:r>
-      <w:r>
-        <w:fldChar w:fldCharType="end"/>
-      </w:r>
+      <w:fldSimple w:instr=" SEQ Figura \* ARABIC ">
+        <w:r>
+          <w:rPr>
+            <w:noProof/>
+          </w:rPr>
+          <w:t>2</w:t>
+        </w:r>
+      </w:fldSimple>
       <w:r>
         <w:t xml:space="preserve"> - Diagrama de Classes (Fase 1)</w:t>
       </w:r>
@@ -4668,19 +4635,7 @@
         <w:rPr>
           <w:rFonts w:ascii="Arial" w:hAnsi="Arial" w:cs="Arial"/>
         </w:rPr>
-        <w:t xml:space="preserve">Inserir </w:t>
-      </w:r>
-      <w:r>
-        <w:rPr>
-          <w:rFonts w:ascii="Arial" w:hAnsi="Arial" w:cs="Arial"/>
-        </w:rPr>
-        <w:t>Veículos</w:t>
-      </w:r>
-      <w:r>
-        <w:rPr>
-          <w:rFonts w:ascii="Arial" w:hAnsi="Arial" w:cs="Arial"/>
-        </w:rPr>
-        <w:t>.</w:t>
+        <w:t>Inserir Veículos.</w:t>
       </w:r>
     </w:p>
     <w:p>
@@ -4720,13 +4675,7 @@
         <w:rPr>
           <w:rFonts w:ascii="Arial" w:hAnsi="Arial" w:cs="Arial"/>
         </w:rPr>
-        <w:t xml:space="preserve">Fazer </w:t>
-      </w:r>
-      <w:r>
-        <w:rPr>
-          <w:rFonts w:ascii="Arial" w:hAnsi="Arial" w:cs="Arial"/>
-        </w:rPr>
-        <w:t>Saídas</w:t>
+        <w:t>Fazer Saídas</w:t>
       </w:r>
     </w:p>
     <w:p>
@@ -4986,24 +4935,14 @@
       <w:r>
         <w:t xml:space="preserve">Figura </w:t>
       </w:r>
-      <w:r>
-        <w:fldChar w:fldCharType="begin"/>
-      </w:r>
-      <w:r>
-        <w:instrText xml:space="preserve"> SEQ Figura \* ARABIC </w:instrText>
-      </w:r>
-      <w:r>
-        <w:fldChar w:fldCharType="separate"/>
-      </w:r>
-      <w:r>
-        <w:rPr>
-          <w:noProof/>
-        </w:rPr>
-        <w:t>3</w:t>
-      </w:r>
-      <w:r>
-        <w:fldChar w:fldCharType="end"/>
-      </w:r>
+      <w:fldSimple w:instr=" SEQ Figura \* ARABIC ">
+        <w:r>
+          <w:rPr>
+            <w:noProof/>
+          </w:rPr>
+          <w:t>3</w:t>
+        </w:r>
+      </w:fldSimple>
       <w:r>
         <w:t xml:space="preserve"> - Exemplo do menu principal (Fase 1)</w:t>
       </w:r>
@@ -5077,24 +5016,14 @@
       <w:r>
         <w:t xml:space="preserve">Figura </w:t>
       </w:r>
-      <w:r>
-        <w:fldChar w:fldCharType="begin"/>
-      </w:r>
-      <w:r>
-        <w:instrText xml:space="preserve"> SEQ Figura \* ARABIC </w:instrText>
-      </w:r>
-      <w:r>
-        <w:fldChar w:fldCharType="separate"/>
-      </w:r>
-      <w:r>
-        <w:rPr>
-          <w:noProof/>
-        </w:rPr>
-        <w:t>4</w:t>
-      </w:r>
-      <w:r>
-        <w:fldChar w:fldCharType="end"/>
-      </w:r>
+      <w:fldSimple w:instr=" SEQ Figura \* ARABIC ">
+        <w:r>
+          <w:rPr>
+            <w:noProof/>
+          </w:rPr>
+          <w:t>4</w:t>
+        </w:r>
+      </w:fldSimple>
       <w:r>
         <w:t xml:space="preserve"> - Exemplo de como inserir um </w:t>
       </w:r>
@@ -5173,24 +5102,14 @@
       <w:r>
         <w:t xml:space="preserve">Figura </w:t>
       </w:r>
-      <w:r>
-        <w:fldChar w:fldCharType="begin"/>
-      </w:r>
-      <w:r>
-        <w:instrText xml:space="preserve"> SEQ Figura \* ARABIC </w:instrText>
-      </w:r>
-      <w:r>
-        <w:fldChar w:fldCharType="separate"/>
-      </w:r>
-      <w:r>
-        <w:rPr>
-          <w:noProof/>
-        </w:rPr>
-        <w:t>5</w:t>
-      </w:r>
-      <w:r>
-        <w:fldChar w:fldCharType="end"/>
-      </w:r>
+      <w:fldSimple w:instr=" SEQ Figura \* ARABIC ">
+        <w:r>
+          <w:rPr>
+            <w:noProof/>
+          </w:rPr>
+          <w:t>5</w:t>
+        </w:r>
+      </w:fldSimple>
       <w:r>
         <w:t xml:space="preserve"> - Exemplo da lista de todos os Veículos (Fase 1)</w:t>
       </w:r>
@@ -5234,13 +5153,7 @@
         <w:rPr>
           <w:color w:val="194D22"/>
         </w:rPr>
-        <w:t>Fase 1</w:t>
-      </w:r>
-      <w:r>
-        <w:rPr>
-          <w:color w:val="194D22"/>
-        </w:rPr>
-        <w:t xml:space="preserve"> – Apreciação final</w:t>
+        <w:t>Fase 1 – Apreciação final</w:t>
       </w:r>
       <w:bookmarkEnd w:id="15"/>
     </w:p>
@@ -5457,6 +5370,7 @@
         <w:docPartUnique/>
       </w:docPartObj>
     </w:sdtPr>
+    <w:sdtEndPr/>
     <w:sdtContent>
       <w:p>
         <w:pPr>
@@ -5499,6 +5413,7 @@
         <w:docPartUnique/>
       </w:docPartObj>
     </w:sdtPr>
+    <w:sdtEndPr/>
     <w:sdtContent>
       <w:p>
         <w:pPr>

</xml_diff>